<commit_message>
Scenario and class diagram was restored
</commit_message>
<xml_diff>
--- a/.DOC/Scenario.docx
+++ b/.DOC/Scenario.docx
@@ -951,7 +951,10 @@
         <w:t xml:space="preserve">По указанию </w:t>
       </w:r>
       <w:r>
-        <w:t xml:space="preserve">Игры, </w:t>
+        <w:t>Контроллера</w:t>
+      </w:r>
+      <w:r>
+        <w:t xml:space="preserve">, </w:t>
       </w:r>
       <w:r>
         <w:rPr>
@@ -1202,7 +1205,16 @@
         <w:t xml:space="preserve">В ответ на запрос </w:t>
       </w:r>
       <w:r>
-        <w:t xml:space="preserve">Игры, Поле </w:t>
+        <w:t>Контроллера</w:t>
+      </w:r>
+      <w:r>
+        <w:t xml:space="preserve">, </w:t>
+      </w:r>
+      <w:r>
+        <w:t>Игра</w:t>
+      </w:r>
+      <w:r>
+        <w:t xml:space="preserve"> </w:t>
       </w:r>
       <w:r>
         <w:rPr>
@@ -1214,13 +1226,16 @@
         <w:t xml:space="preserve">о </w:t>
       </w:r>
       <w:r>
-        <w:t>Козе</w:t>
-      </w:r>
-      <w:r>
-        <w:t>, которая</w:t>
-      </w:r>
-      <w:r>
-        <w:t xml:space="preserve"> находятся на нём.</w:t>
+        <w:t xml:space="preserve">сытости </w:t>
+      </w:r>
+      <w:r>
+        <w:t>Коз</w:t>
+      </w:r>
+      <w:r>
+        <w:t>ы</w:t>
+      </w:r>
+      <w:r>
+        <w:t>.</w:t>
       </w:r>
     </w:p>
     <w:p>
@@ -1519,12 +1534,6 @@
       <w:r>
         <w:t>.</w:t>
       </w:r>
-    </w:p>
-    <w:p>
-      <w:pPr>
-        <w:spacing w:after="0" w:line="312" w:lineRule="auto"/>
-        <w:jc w:val="both"/>
-      </w:pPr>
     </w:p>
     <w:p>
       <w:pPr>
@@ -1901,31 +1910,22 @@
         <w:rPr>
           <w:b/>
         </w:rPr>
+        <w:t>Сценарий завершается</w:t>
+      </w:r>
+      <w:r>
+        <w:t>.</w:t>
+      </w:r>
+    </w:p>
+    <w:p>
+      <w:pPr>
+        <w:spacing w:after="0" w:line="360" w:lineRule="auto"/>
+        <w:jc w:val="both"/>
+      </w:pPr>
+      <w:r>
+        <w:rPr>
+          <w:b/>
+        </w:rPr>
         <w:lastRenderedPageBreak/>
-        <w:t>Сценарий завершается</w:t>
-      </w:r>
-      <w:r>
-        <w:t>.</w:t>
-      </w:r>
-    </w:p>
-    <w:p>
-      <w:pPr>
-        <w:spacing w:line="360" w:lineRule="auto"/>
-        <w:jc w:val="both"/>
-        <w:rPr>
-          <w:b/>
-        </w:rPr>
-      </w:pPr>
-    </w:p>
-    <w:p>
-      <w:pPr>
-        <w:spacing w:after="0" w:line="360" w:lineRule="auto"/>
-        <w:jc w:val="both"/>
-      </w:pPr>
-      <w:r>
-        <w:rPr>
-          <w:b/>
-        </w:rPr>
         <w:t xml:space="preserve">4) </w:t>
       </w:r>
       <w:r>
@@ -2525,9 +2525,6 @@
       <w:r>
         <w:t>или одна Коза, или одна Капуста.</w:t>
       </w:r>
-      <w:r>
-        <w:t xml:space="preserve"> Говорит, свободно ли в заданном направлении.</w:t>
-      </w:r>
     </w:p>
     <w:p>
       <w:pPr>
@@ -2549,7 +2546,10 @@
         <w:t>Стена</w:t>
       </w:r>
       <w:r>
-        <w:t xml:space="preserve"> - непроходимое Препятствие для </w:t>
+        <w:t xml:space="preserve"> - непроходимое п</w:t>
+      </w:r>
+      <w:r>
+        <w:t xml:space="preserve">репятствие для </w:t>
       </w:r>
       <w:r>
         <w:t>Козы и Ящиков</w:t>
@@ -2581,22 +2581,19 @@
         <w:rPr>
           <w:b/>
         </w:rPr>
-        <w:t>Лабиринт</w:t>
-      </w:r>
-      <w:r>
-        <w:t xml:space="preserve"> - умеет создавать Стены, </w:t>
+        <w:t xml:space="preserve">Создатель лабиринта </w:t>
+      </w:r>
+      <w:r>
+        <w:t xml:space="preserve">- умеет создавать Стены, </w:t>
       </w:r>
       <w:r>
         <w:t>Ящики, Козу и Капусту</w:t>
       </w:r>
       <w:r>
-        <w:t xml:space="preserve"> и размещать их на Поле в Ячейках. Позиции этих сущностей Лабири</w:t>
-      </w:r>
-      <w:r>
-        <w:t>нт определяет самостоятельно</w:t>
-      </w:r>
-      <w:r>
-        <w:t>.</w:t>
+        <w:t xml:space="preserve"> и </w:t>
+      </w:r>
+      <w:r>
+        <w:t>размещать их на Поле в Ячейках.</w:t>
       </w:r>
     </w:p>
     <w:p>
@@ -2763,18 +2760,57 @@
         <w:spacing w:after="0" w:line="312" w:lineRule="auto"/>
         <w:ind w:firstLine="709"/>
         <w:jc w:val="both"/>
-        <w:rPr>
+      </w:pPr>
+      <w:r>
+        <w:rPr>
+          <w:b/>
+        </w:rPr>
+        <w:t xml:space="preserve">Направление </w:t>
+      </w:r>
+      <w:r>
+        <w:t>- может быть Север, Юг, Запад или Восток.</w:t>
+      </w:r>
+      <w:r>
+        <w:t xml:space="preserve"> </w:t>
+      </w:r>
+    </w:p>
+    <w:p>
+      <w:pPr>
+        <w:spacing w:after="0" w:line="312" w:lineRule="auto"/>
+        <w:ind w:firstLine="709"/>
+        <w:jc w:val="both"/>
+      </w:pPr>
+    </w:p>
+    <w:p>
+      <w:pPr>
+        <w:spacing w:after="0" w:line="312" w:lineRule="auto"/>
+        <w:ind w:firstLine="709"/>
+        <w:jc w:val="both"/>
+      </w:pPr>
+      <w:r>
+        <w:rPr>
+          <w:b/>
+        </w:rPr>
+        <w:t xml:space="preserve">Позиция </w:t>
+      </w:r>
+      <w:r>
+        <w:rPr>
+          <w:b/>
           <w:lang w:val="en-US"/>
         </w:rPr>
-      </w:pPr>
-      <w:r>
-        <w:rPr>
-          <w:b/>
-        </w:rPr>
-        <w:t xml:space="preserve">Направление </w:t>
-      </w:r>
-      <w:r>
-        <w:t>- может быть Север, Юг, Запад или Восток.</w:t>
+        <w:t xml:space="preserve">2D </w:t>
+      </w:r>
+      <w:r>
+        <w:t xml:space="preserve">– содержит координаты </w:t>
+      </w:r>
+      <w:r>
+        <w:rPr>
+          <w:lang w:val="en-US"/>
+        </w:rPr>
+        <w:t xml:space="preserve">X, Y, </w:t>
+      </w:r>
+      <w:r>
+        <w:t>имеется у игрового объекта для определения его местоположения на поле.</w:t>
       </w:r>
     </w:p>
     <w:sectPr>

</xml_diff>